<commit_message>
Se sube funcionalidad de conversion de objetos json a objetos csharp
</commit_message>
<xml_diff>
--- a/05.docx
+++ b/05.docx
@@ -319,6 +319,19 @@
     <w:p>
       <w:r>
         <w:t>152</w:t>
+      </w:r>
+    </w:p>
+    <w:p>
+      <w:r>
+        <w:t xml:space="preserve">Tamaño  del  </w:t>
+      </w:r>
+      <w:proofErr w:type="spellStart"/>
+      <w:r>
+        <w:t>string</w:t>
+      </w:r>
+      <w:proofErr w:type="spellEnd"/>
+      <w:r>
+        <w:t xml:space="preserve"> :  159 </w:t>
       </w:r>
     </w:p>
     <w:p/>

</xml_diff>